<commit_message>
Config inicial amb login/spring security JWT
</commit_message>
<xml_diff>
--- a/memòries/Memòria real.docx
+++ b/memòries/Memòria real.docx
@@ -4248,10 +4248,7 @@
         <w:instrText xml:space="preserve"> XE "</w:instrText>
       </w:r>
       <w:r>
-        <w:instrText>Multiplataforma:</w:instrText>
-      </w:r>
-      <w:r>
-        <w:instrText>Que pot ser executat en una varietal de dispositius sense una adaptació específica</w:instrText>
+        <w:instrText>Multiplataforma:Que pot ser executat en una varietal de dispositius sense una adaptació específica</w:instrText>
       </w:r>
       <w:r>
         <w:instrText xml:space="preserve">" </w:instrText>
@@ -4440,10 +4437,7 @@
         <w:instrText xml:space="preserve"> XE "</w:instrText>
       </w:r>
       <w:r>
-        <w:instrText>Multiplataforma:</w:instrText>
-      </w:r>
-      <w:r>
-        <w:instrText>Que pot ser executat en una varietal de dispositius sense una adaptació específica</w:instrText>
+        <w:instrText>Multiplataforma:Que pot ser executat en una varietal de dispositius sense una adaptació específica</w:instrText>
       </w:r>
       <w:r>
         <w:instrText xml:space="preserve">" </w:instrText>
@@ -4481,10 +4475,7 @@
         <w:t xml:space="preserve"> ni obtenir una qualificació numèrica com si fos un examen. També, en el pla gratuït, es troba molt limitada d’opcions.</w:t>
       </w:r>
       <w:r>
-        <w:t xml:space="preserve"> </w:t>
-      </w:r>
-      <w:r>
-        <w:t xml:space="preserve">El millor que té és la </w:t>
+        <w:t xml:space="preserve"> El millor que té és la </w:t>
       </w:r>
       <w:r>
         <w:rPr>
@@ -4667,10 +4658,7 @@
         <w:instrText xml:space="preserve"> XE "</w:instrText>
       </w:r>
       <w:r>
-        <w:instrText>Multiplataforma:</w:instrText>
-      </w:r>
-      <w:r>
-        <w:instrText>Que pot ser executat en una varietal de dispositius sense una adaptació específica</w:instrText>
+        <w:instrText>Multiplataforma:Que pot ser executat en una varietal de dispositius sense una adaptació específica</w:instrText>
       </w:r>
       <w:r>
         <w:instrText xml:space="preserve">" </w:instrText>
@@ -4869,10 +4857,7 @@
         <w:instrText xml:space="preserve"> XE "</w:instrText>
       </w:r>
       <w:r>
-        <w:instrText>Multiplataforma:</w:instrText>
-      </w:r>
-      <w:r>
-        <w:instrText>Que pot ser executat en una varietal de dispositius sense una adaptació específica</w:instrText>
+        <w:instrText>Multiplataforma:Que pot ser executat en una varietal de dispositius sense una adaptació específica</w:instrText>
       </w:r>
       <w:r>
         <w:instrText xml:space="preserve">" </w:instrText>
@@ -5063,10 +5048,7 @@
         <w:instrText xml:space="preserve"> XE "</w:instrText>
       </w:r>
       <w:r>
-        <w:instrText>Multiplataforma:</w:instrText>
-      </w:r>
-      <w:r>
-        <w:instrText>Que pot ser executat en una varietal de dispositius sense una adaptació específica</w:instrText>
+        <w:instrText>Multiplataforma:Que pot ser executat en una varietal de dispositius sense una adaptació específica</w:instrText>
       </w:r>
       <w:r>
         <w:instrText xml:space="preserve">" </w:instrText>
@@ -5585,13 +5567,7 @@
         <w:rPr>
           <w:lang w:val="es-ES"/>
         </w:rPr>
-        <w:instrText>Conjunt de biblioteques, estàndards i paute</w:instrText>
-      </w:r>
-      <w:r>
-        <w:rPr>
-          <w:lang w:val="es-ES"/>
-        </w:rPr>
-        <w:instrText>s</w:instrText>
+        <w:instrText>Conjunt de biblioteques, estàndards i pautes</w:instrText>
       </w:r>
       <w:r>
         <w:instrText xml:space="preserve">" </w:instrText>
@@ -6385,9 +6361,6 @@
         <w:instrText>TFM:</w:instrText>
       </w:r>
       <w:r>
-        <w:rPr>
-          <w:lang w:val="es-ES"/>
-        </w:rPr>
         <w:instrText>Treball de Fi de Màster</w:instrText>
       </w:r>
       <w:r>
@@ -6409,9 +6382,6 @@
         <w:instrText>TFM:</w:instrText>
       </w:r>
       <w:r>
-        <w:rPr>
-          <w:lang w:val="es-ES"/>
-        </w:rPr>
         <w:instrText>Treball de Fi de Màster</w:instrText>
       </w:r>
       <w:r>
@@ -6940,7 +6910,7 @@
           <w:noProof/>
         </w:rPr>
         <w:drawing>
-          <wp:inline distT="0" distB="0" distL="0" distR="0" wp14:anchorId="75A45F78" wp14:editId="36693217">
+          <wp:inline distT="0" distB="0" distL="0" distR="0" wp14:anchorId="75A45F78" wp14:editId="662159AD">
             <wp:extent cx="5291667" cy="4470400"/>
             <wp:effectExtent l="0" t="0" r="4445" b="0"/>
             <wp:docPr id="3" name="Imagen 1" descr="Gráfico, Gráfico de líneas&#10;&#10;Descripción generada automáticamente"/>
@@ -7087,7 +7057,13 @@
         <w:fldChar w:fldCharType="end"/>
       </w:r>
       <w:r>
-        <w:t xml:space="preserve"> - Planificació d la definició del projecte</w:t>
+        <w:t xml:space="preserve"> - Planificació d</w:t>
+      </w:r>
+      <w:r>
+        <w:t>e</w:t>
+      </w:r>
+      <w:r>
+        <w:t xml:space="preserve"> la definició del projecte</w:t>
       </w:r>
       <w:bookmarkEnd w:id="20"/>
     </w:p>
@@ -7105,15 +7081,15 @@
         <w:tblLook w:val="04A0" w:firstRow="1" w:lastRow="0" w:firstColumn="1" w:lastColumn="0" w:noHBand="0" w:noVBand="1"/>
       </w:tblPr>
       <w:tblGrid>
-        <w:gridCol w:w="4441"/>
-        <w:gridCol w:w="1550"/>
-        <w:gridCol w:w="1550"/>
-        <w:gridCol w:w="954"/>
+        <w:gridCol w:w="5092"/>
+        <w:gridCol w:w="1424"/>
+        <w:gridCol w:w="1496"/>
+        <w:gridCol w:w="483"/>
       </w:tblGrid>
       <w:tr>
         <w:tc>
           <w:tcPr>
-            <w:tcW w:w="4644" w:type="dxa"/>
+            <w:tcW w:w="5092" w:type="dxa"/>
             <w:shd w:val="clear" w:color="auto" w:fill="C1E4F5"/>
             <w:vAlign w:val="center"/>
           </w:tcPr>
@@ -7136,7 +7112,7 @@
         </w:tc>
         <w:tc>
           <w:tcPr>
-            <w:tcW w:w="1560" w:type="dxa"/>
+            <w:tcW w:w="1424" w:type="dxa"/>
             <w:shd w:val="clear" w:color="auto" w:fill="C1E4F5"/>
             <w:vAlign w:val="center"/>
           </w:tcPr>
@@ -7153,13 +7129,13 @@
                 <w:b/>
                 <w:bCs/>
               </w:rPr>
-              <w:t>Data d’inici</w:t>
-            </w:r>
-          </w:p>
-        </w:tc>
-        <w:tc>
-          <w:tcPr>
-            <w:tcW w:w="1559" w:type="dxa"/>
+              <w:t>Data inici</w:t>
+            </w:r>
+          </w:p>
+        </w:tc>
+        <w:tc>
+          <w:tcPr>
+            <w:tcW w:w="1496" w:type="dxa"/>
             <w:shd w:val="clear" w:color="auto" w:fill="C1E4F5"/>
             <w:vAlign w:val="center"/>
           </w:tcPr>
@@ -7176,13 +7152,13 @@
                 <w:b/>
                 <w:bCs/>
               </w:rPr>
-              <w:t>Data de fi</w:t>
-            </w:r>
-          </w:p>
-        </w:tc>
-        <w:tc>
-          <w:tcPr>
-            <w:tcW w:w="958" w:type="dxa"/>
+              <w:t>Data fi</w:t>
+            </w:r>
+          </w:p>
+        </w:tc>
+        <w:tc>
+          <w:tcPr>
+            <w:tcW w:w="483" w:type="dxa"/>
             <w:shd w:val="clear" w:color="auto" w:fill="C1E4F5"/>
             <w:vAlign w:val="center"/>
           </w:tcPr>
@@ -7199,7 +7175,7 @@
                 <w:b/>
                 <w:bCs/>
               </w:rPr>
-              <w:t>Hores</w:t>
+              <w:t>H.</w:t>
             </w:r>
           </w:p>
         </w:tc>
@@ -7207,7 +7183,7 @@
       <w:tr>
         <w:tc>
           <w:tcPr>
-            <w:tcW w:w="4644" w:type="dxa"/>
+            <w:tcW w:w="5092" w:type="dxa"/>
             <w:shd w:val="clear" w:color="auto" w:fill="auto"/>
             <w:vAlign w:val="center"/>
           </w:tcPr>
@@ -7216,13 +7192,16 @@
               <w:jc w:val="left"/>
             </w:pPr>
             <w:r>
+              <w:t xml:space="preserve">P1.1 - </w:t>
+            </w:r>
+            <w:r>
               <w:t>Definició d’idea per implementar</w:t>
             </w:r>
           </w:p>
         </w:tc>
         <w:tc>
           <w:tcPr>
-            <w:tcW w:w="1560" w:type="dxa"/>
+            <w:tcW w:w="1424" w:type="dxa"/>
             <w:shd w:val="clear" w:color="auto" w:fill="auto"/>
             <w:vAlign w:val="center"/>
           </w:tcPr>
@@ -7246,7 +7225,7 @@
         </w:tc>
         <w:tc>
           <w:tcPr>
-            <w:tcW w:w="1559" w:type="dxa"/>
+            <w:tcW w:w="1496" w:type="dxa"/>
             <w:shd w:val="clear" w:color="auto" w:fill="auto"/>
             <w:vAlign w:val="center"/>
           </w:tcPr>
@@ -7273,7 +7252,7 @@
         </w:tc>
         <w:tc>
           <w:tcPr>
-            <w:tcW w:w="958" w:type="dxa"/>
+            <w:tcW w:w="483" w:type="dxa"/>
             <w:shd w:val="clear" w:color="auto" w:fill="auto"/>
             <w:vAlign w:val="center"/>
           </w:tcPr>
@@ -7290,7 +7269,7 @@
       <w:tr>
         <w:tc>
           <w:tcPr>
-            <w:tcW w:w="4644" w:type="dxa"/>
+            <w:tcW w:w="5092" w:type="dxa"/>
             <w:shd w:val="clear" w:color="auto" w:fill="auto"/>
             <w:vAlign w:val="center"/>
           </w:tcPr>
@@ -7299,13 +7278,16 @@
               <w:jc w:val="left"/>
             </w:pPr>
             <w:r>
+              <w:t xml:space="preserve">P1.2 - </w:t>
+            </w:r>
+            <w:r>
               <w:t>Context i justificació de l’aplicació</w:t>
             </w:r>
           </w:p>
         </w:tc>
         <w:tc>
           <w:tcPr>
-            <w:tcW w:w="1560" w:type="dxa"/>
+            <w:tcW w:w="1424" w:type="dxa"/>
             <w:shd w:val="clear" w:color="auto" w:fill="auto"/>
             <w:vAlign w:val="center"/>
           </w:tcPr>
@@ -7329,7 +7311,7 @@
         </w:tc>
         <w:tc>
           <w:tcPr>
-            <w:tcW w:w="1559" w:type="dxa"/>
+            <w:tcW w:w="1496" w:type="dxa"/>
             <w:shd w:val="clear" w:color="auto" w:fill="auto"/>
             <w:vAlign w:val="center"/>
           </w:tcPr>
@@ -7356,7 +7338,7 @@
         </w:tc>
         <w:tc>
           <w:tcPr>
-            <w:tcW w:w="958" w:type="dxa"/>
+            <w:tcW w:w="483" w:type="dxa"/>
             <w:shd w:val="clear" w:color="auto" w:fill="auto"/>
             <w:vAlign w:val="center"/>
           </w:tcPr>
@@ -7373,7 +7355,7 @@
       <w:tr>
         <w:tc>
           <w:tcPr>
-            <w:tcW w:w="4644" w:type="dxa"/>
+            <w:tcW w:w="5092" w:type="dxa"/>
             <w:shd w:val="clear" w:color="auto" w:fill="auto"/>
             <w:vAlign w:val="center"/>
           </w:tcPr>
@@ -7382,13 +7364,16 @@
               <w:jc w:val="left"/>
             </w:pPr>
             <w:r>
+              <w:t xml:space="preserve">P1.3 - </w:t>
+            </w:r>
+            <w:r>
               <w:t>Objectius del treball</w:t>
             </w:r>
           </w:p>
         </w:tc>
         <w:tc>
           <w:tcPr>
-            <w:tcW w:w="1560" w:type="dxa"/>
+            <w:tcW w:w="1424" w:type="dxa"/>
             <w:shd w:val="clear" w:color="auto" w:fill="auto"/>
             <w:vAlign w:val="center"/>
           </w:tcPr>
@@ -7412,7 +7397,7 @@
         </w:tc>
         <w:tc>
           <w:tcPr>
-            <w:tcW w:w="1559" w:type="dxa"/>
+            <w:tcW w:w="1496" w:type="dxa"/>
             <w:shd w:val="clear" w:color="auto" w:fill="auto"/>
             <w:vAlign w:val="center"/>
           </w:tcPr>
@@ -7436,7 +7421,7 @@
         </w:tc>
         <w:tc>
           <w:tcPr>
-            <w:tcW w:w="958" w:type="dxa"/>
+            <w:tcW w:w="483" w:type="dxa"/>
             <w:shd w:val="clear" w:color="auto" w:fill="auto"/>
             <w:vAlign w:val="center"/>
           </w:tcPr>
@@ -7453,7 +7438,7 @@
       <w:tr>
         <w:tc>
           <w:tcPr>
-            <w:tcW w:w="4644" w:type="dxa"/>
+            <w:tcW w:w="5092" w:type="dxa"/>
             <w:shd w:val="clear" w:color="auto" w:fill="auto"/>
             <w:vAlign w:val="center"/>
           </w:tcPr>
@@ -7462,6 +7447,9 @@
               <w:jc w:val="left"/>
             </w:pPr>
             <w:r>
+              <w:t xml:space="preserve">P1.4 - </w:t>
+            </w:r>
+            <w:r>
               <w:t>Anàlisi d’impact</w:t>
             </w:r>
             <w:r>
@@ -7474,7 +7462,7 @@
         </w:tc>
         <w:tc>
           <w:tcPr>
-            <w:tcW w:w="1560" w:type="dxa"/>
+            <w:tcW w:w="1424" w:type="dxa"/>
             <w:shd w:val="clear" w:color="auto" w:fill="auto"/>
             <w:vAlign w:val="center"/>
           </w:tcPr>
@@ -7489,7 +7477,7 @@
         </w:tc>
         <w:tc>
           <w:tcPr>
-            <w:tcW w:w="1559" w:type="dxa"/>
+            <w:tcW w:w="1496" w:type="dxa"/>
             <w:shd w:val="clear" w:color="auto" w:fill="auto"/>
             <w:vAlign w:val="center"/>
           </w:tcPr>
@@ -7504,7 +7492,7 @@
         </w:tc>
         <w:tc>
           <w:tcPr>
-            <w:tcW w:w="958" w:type="dxa"/>
+            <w:tcW w:w="483" w:type="dxa"/>
             <w:shd w:val="clear" w:color="auto" w:fill="auto"/>
             <w:vAlign w:val="center"/>
           </w:tcPr>
@@ -7521,7 +7509,7 @@
       <w:tr>
         <w:tc>
           <w:tcPr>
-            <w:tcW w:w="4644" w:type="dxa"/>
+            <w:tcW w:w="5092" w:type="dxa"/>
             <w:shd w:val="clear" w:color="auto" w:fill="auto"/>
             <w:vAlign w:val="center"/>
           </w:tcPr>
@@ -7530,13 +7518,16 @@
               <w:jc w:val="left"/>
             </w:pPr>
             <w:r>
+              <w:t xml:space="preserve">P1.5 - </w:t>
+            </w:r>
+            <w:r>
               <w:t>Enfocament i mètode seguit</w:t>
             </w:r>
           </w:p>
         </w:tc>
         <w:tc>
           <w:tcPr>
-            <w:tcW w:w="1560" w:type="dxa"/>
+            <w:tcW w:w="1424" w:type="dxa"/>
             <w:shd w:val="clear" w:color="auto" w:fill="auto"/>
             <w:vAlign w:val="center"/>
           </w:tcPr>
@@ -7551,7 +7542,7 @@
         </w:tc>
         <w:tc>
           <w:tcPr>
-            <w:tcW w:w="1559" w:type="dxa"/>
+            <w:tcW w:w="1496" w:type="dxa"/>
             <w:shd w:val="clear" w:color="auto" w:fill="auto"/>
             <w:vAlign w:val="center"/>
           </w:tcPr>
@@ -7566,7 +7557,7 @@
         </w:tc>
         <w:tc>
           <w:tcPr>
-            <w:tcW w:w="958" w:type="dxa"/>
+            <w:tcW w:w="483" w:type="dxa"/>
             <w:shd w:val="clear" w:color="auto" w:fill="auto"/>
             <w:vAlign w:val="center"/>
           </w:tcPr>
@@ -7583,7 +7574,7 @@
       <w:tr>
         <w:tc>
           <w:tcPr>
-            <w:tcW w:w="4644" w:type="dxa"/>
+            <w:tcW w:w="5092" w:type="dxa"/>
             <w:shd w:val="clear" w:color="auto" w:fill="auto"/>
             <w:vAlign w:val="center"/>
           </w:tcPr>
@@ -7592,13 +7583,16 @@
               <w:jc w:val="left"/>
             </w:pPr>
             <w:r>
+              <w:t xml:space="preserve">P1.6 - </w:t>
+            </w:r>
+            <w:r>
               <w:t>Definició de funcionalitats de l’aplicació</w:t>
             </w:r>
           </w:p>
         </w:tc>
         <w:tc>
           <w:tcPr>
-            <w:tcW w:w="1560" w:type="dxa"/>
+            <w:tcW w:w="1424" w:type="dxa"/>
             <w:shd w:val="clear" w:color="auto" w:fill="auto"/>
             <w:vAlign w:val="center"/>
           </w:tcPr>
@@ -7613,7 +7607,7 @@
         </w:tc>
         <w:tc>
           <w:tcPr>
-            <w:tcW w:w="1559" w:type="dxa"/>
+            <w:tcW w:w="1496" w:type="dxa"/>
             <w:shd w:val="clear" w:color="auto" w:fill="auto"/>
             <w:vAlign w:val="center"/>
           </w:tcPr>
@@ -7628,7 +7622,7 @@
         </w:tc>
         <w:tc>
           <w:tcPr>
-            <w:tcW w:w="958" w:type="dxa"/>
+            <w:tcW w:w="483" w:type="dxa"/>
             <w:shd w:val="clear" w:color="auto" w:fill="auto"/>
             <w:vAlign w:val="center"/>
           </w:tcPr>
@@ -7645,7 +7639,7 @@
       <w:tr>
         <w:tc>
           <w:tcPr>
-            <w:tcW w:w="4644" w:type="dxa"/>
+            <w:tcW w:w="5092" w:type="dxa"/>
             <w:shd w:val="clear" w:color="auto" w:fill="auto"/>
             <w:vAlign w:val="center"/>
           </w:tcPr>
@@ -7654,13 +7648,16 @@
               <w:jc w:val="left"/>
             </w:pPr>
             <w:r>
+              <w:t xml:space="preserve">P1.7 - </w:t>
+            </w:r>
+            <w:r>
               <w:t>Planificació del treball</w:t>
             </w:r>
           </w:p>
         </w:tc>
         <w:tc>
           <w:tcPr>
-            <w:tcW w:w="1560" w:type="dxa"/>
+            <w:tcW w:w="1424" w:type="dxa"/>
             <w:shd w:val="clear" w:color="auto" w:fill="auto"/>
             <w:vAlign w:val="center"/>
           </w:tcPr>
@@ -7675,7 +7672,7 @@
         </w:tc>
         <w:tc>
           <w:tcPr>
-            <w:tcW w:w="1559" w:type="dxa"/>
+            <w:tcW w:w="1496" w:type="dxa"/>
             <w:shd w:val="clear" w:color="auto" w:fill="auto"/>
             <w:vAlign w:val="center"/>
           </w:tcPr>
@@ -7690,7 +7687,7 @@
         </w:tc>
         <w:tc>
           <w:tcPr>
-            <w:tcW w:w="958" w:type="dxa"/>
+            <w:tcW w:w="483" w:type="dxa"/>
             <w:shd w:val="clear" w:color="auto" w:fill="auto"/>
             <w:vAlign w:val="center"/>
           </w:tcPr>
@@ -7707,7 +7704,7 @@
       <w:tr>
         <w:tc>
           <w:tcPr>
-            <w:tcW w:w="7763" w:type="dxa"/>
+            <w:tcW w:w="8012" w:type="dxa"/>
             <w:gridSpan w:val="3"/>
             <w:shd w:val="clear" w:color="auto" w:fill="FAE2D5"/>
             <w:vAlign w:val="center"/>
@@ -7731,7 +7728,7 @@
         </w:tc>
         <w:tc>
           <w:tcPr>
-            <w:tcW w:w="958" w:type="dxa"/>
+            <w:tcW w:w="483" w:type="dxa"/>
             <w:shd w:val="clear" w:color="auto" w:fill="FAE2D5"/>
             <w:vAlign w:val="center"/>
           </w:tcPr>
@@ -7854,15 +7851,15 @@
         <w:tblLook w:val="04A0" w:firstRow="1" w:lastRow="0" w:firstColumn="1" w:lastColumn="0" w:noHBand="0" w:noVBand="1"/>
       </w:tblPr>
       <w:tblGrid>
-        <w:gridCol w:w="4445"/>
-        <w:gridCol w:w="1549"/>
-        <w:gridCol w:w="1548"/>
-        <w:gridCol w:w="953"/>
+        <w:gridCol w:w="5176"/>
+        <w:gridCol w:w="1418"/>
+        <w:gridCol w:w="1418"/>
+        <w:gridCol w:w="483"/>
       </w:tblGrid>
       <w:tr>
         <w:tc>
           <w:tcPr>
-            <w:tcW w:w="4644" w:type="dxa"/>
+            <w:tcW w:w="5382" w:type="dxa"/>
             <w:shd w:val="clear" w:color="auto" w:fill="C1E4F5"/>
             <w:vAlign w:val="center"/>
           </w:tcPr>
@@ -7885,7 +7882,7 @@
         </w:tc>
         <w:tc>
           <w:tcPr>
-            <w:tcW w:w="1560" w:type="dxa"/>
+            <w:tcW w:w="1212" w:type="dxa"/>
             <w:shd w:val="clear" w:color="auto" w:fill="C1E4F5"/>
             <w:vAlign w:val="center"/>
           </w:tcPr>
@@ -7902,13 +7899,13 @@
                 <w:b/>
                 <w:bCs/>
               </w:rPr>
-              <w:t>Data d’inici</w:t>
-            </w:r>
-          </w:p>
-        </w:tc>
-        <w:tc>
-          <w:tcPr>
-            <w:tcW w:w="1559" w:type="dxa"/>
+              <w:t>Data inici</w:t>
+            </w:r>
+          </w:p>
+        </w:tc>
+        <w:tc>
+          <w:tcPr>
+            <w:tcW w:w="1418" w:type="dxa"/>
             <w:shd w:val="clear" w:color="auto" w:fill="C1E4F5"/>
             <w:vAlign w:val="center"/>
           </w:tcPr>
@@ -7925,13 +7922,13 @@
                 <w:b/>
                 <w:bCs/>
               </w:rPr>
-              <w:t>Data de fi</w:t>
-            </w:r>
-          </w:p>
-        </w:tc>
-        <w:tc>
-          <w:tcPr>
-            <w:tcW w:w="958" w:type="dxa"/>
+              <w:t>Data fi</w:t>
+            </w:r>
+          </w:p>
+        </w:tc>
+        <w:tc>
+          <w:tcPr>
+            <w:tcW w:w="483" w:type="dxa"/>
             <w:shd w:val="clear" w:color="auto" w:fill="C1E4F5"/>
             <w:vAlign w:val="center"/>
           </w:tcPr>
@@ -7948,7 +7945,14 @@
                 <w:b/>
                 <w:bCs/>
               </w:rPr>
-              <w:t>Hores</w:t>
+              <w:t>H</w:t>
+            </w:r>
+            <w:r>
+              <w:rPr>
+                <w:b/>
+                <w:bCs/>
+              </w:rPr>
+              <w:t>.</w:t>
             </w:r>
           </w:p>
         </w:tc>
@@ -7956,7 +7960,7 @@
       <w:tr>
         <w:tc>
           <w:tcPr>
-            <w:tcW w:w="4644" w:type="dxa"/>
+            <w:tcW w:w="5382" w:type="dxa"/>
             <w:shd w:val="clear" w:color="auto" w:fill="auto"/>
             <w:vAlign w:val="center"/>
           </w:tcPr>
@@ -7965,13 +7969,16 @@
               <w:jc w:val="left"/>
             </w:pPr>
             <w:r>
+              <w:t xml:space="preserve">P2.1 - </w:t>
+            </w:r>
+            <w:r>
               <w:t>Disseny de l’aplicació</w:t>
             </w:r>
           </w:p>
         </w:tc>
         <w:tc>
           <w:tcPr>
-            <w:tcW w:w="1560" w:type="dxa"/>
+            <w:tcW w:w="1212" w:type="dxa"/>
             <w:shd w:val="clear" w:color="auto" w:fill="auto"/>
             <w:vAlign w:val="center"/>
           </w:tcPr>
@@ -7995,7 +8002,7 @@
         </w:tc>
         <w:tc>
           <w:tcPr>
-            <w:tcW w:w="1559" w:type="dxa"/>
+            <w:tcW w:w="1418" w:type="dxa"/>
             <w:shd w:val="clear" w:color="auto" w:fill="auto"/>
             <w:vAlign w:val="center"/>
           </w:tcPr>
@@ -8013,7 +8020,7 @@
         </w:tc>
         <w:tc>
           <w:tcPr>
-            <w:tcW w:w="958" w:type="dxa"/>
+            <w:tcW w:w="483" w:type="dxa"/>
             <w:shd w:val="clear" w:color="auto" w:fill="auto"/>
             <w:vAlign w:val="center"/>
           </w:tcPr>
@@ -8030,7 +8037,7 @@
       <w:tr>
         <w:tc>
           <w:tcPr>
-            <w:tcW w:w="4644" w:type="dxa"/>
+            <w:tcW w:w="5382" w:type="dxa"/>
             <w:shd w:val="clear" w:color="auto" w:fill="auto"/>
             <w:vAlign w:val="center"/>
           </w:tcPr>
@@ -8039,13 +8046,16 @@
               <w:jc w:val="left"/>
             </w:pPr>
             <w:r>
+              <w:t xml:space="preserve">P2.2 - </w:t>
+            </w:r>
+            <w:r>
               <w:t>Definició de la base de dades</w:t>
             </w:r>
           </w:p>
         </w:tc>
         <w:tc>
           <w:tcPr>
-            <w:tcW w:w="1560" w:type="dxa"/>
+            <w:tcW w:w="1212" w:type="dxa"/>
             <w:shd w:val="clear" w:color="auto" w:fill="auto"/>
             <w:vAlign w:val="center"/>
           </w:tcPr>
@@ -8066,7 +8076,7 @@
         </w:tc>
         <w:tc>
           <w:tcPr>
-            <w:tcW w:w="1559" w:type="dxa"/>
+            <w:tcW w:w="1418" w:type="dxa"/>
             <w:shd w:val="clear" w:color="auto" w:fill="auto"/>
             <w:vAlign w:val="center"/>
           </w:tcPr>
@@ -8084,7 +8094,7 @@
         </w:tc>
         <w:tc>
           <w:tcPr>
-            <w:tcW w:w="958" w:type="dxa"/>
+            <w:tcW w:w="483" w:type="dxa"/>
             <w:shd w:val="clear" w:color="auto" w:fill="auto"/>
             <w:vAlign w:val="center"/>
           </w:tcPr>
@@ -8101,7 +8111,7 @@
       <w:tr>
         <w:tc>
           <w:tcPr>
-            <w:tcW w:w="4644" w:type="dxa"/>
+            <w:tcW w:w="5382" w:type="dxa"/>
             <w:shd w:val="clear" w:color="auto" w:fill="auto"/>
             <w:vAlign w:val="center"/>
           </w:tcPr>
@@ -8110,13 +8120,16 @@
               <w:jc w:val="left"/>
             </w:pPr>
             <w:r>
+              <w:t xml:space="preserve">P2.3 - </w:t>
+            </w:r>
+            <w:r>
               <w:t>Implementació de la base de dades</w:t>
             </w:r>
           </w:p>
         </w:tc>
         <w:tc>
           <w:tcPr>
-            <w:tcW w:w="1560" w:type="dxa"/>
+            <w:tcW w:w="1212" w:type="dxa"/>
             <w:shd w:val="clear" w:color="auto" w:fill="auto"/>
             <w:vAlign w:val="center"/>
           </w:tcPr>
@@ -8134,7 +8147,7 @@
         </w:tc>
         <w:tc>
           <w:tcPr>
-            <w:tcW w:w="1559" w:type="dxa"/>
+            <w:tcW w:w="1418" w:type="dxa"/>
             <w:shd w:val="clear" w:color="auto" w:fill="auto"/>
             <w:vAlign w:val="center"/>
           </w:tcPr>
@@ -8152,7 +8165,7 @@
         </w:tc>
         <w:tc>
           <w:tcPr>
-            <w:tcW w:w="958" w:type="dxa"/>
+            <w:tcW w:w="483" w:type="dxa"/>
             <w:shd w:val="clear" w:color="auto" w:fill="auto"/>
             <w:vAlign w:val="center"/>
           </w:tcPr>
@@ -8169,7 +8182,7 @@
       <w:tr>
         <w:tc>
           <w:tcPr>
-            <w:tcW w:w="4644" w:type="dxa"/>
+            <w:tcW w:w="5382" w:type="dxa"/>
             <w:shd w:val="clear" w:color="auto" w:fill="auto"/>
             <w:vAlign w:val="center"/>
           </w:tcPr>
@@ -8177,6 +8190,9 @@
             <w:pPr>
               <w:jc w:val="left"/>
             </w:pPr>
+            <w:r>
+              <w:t xml:space="preserve">P2.4 - </w:t>
+            </w:r>
             <w:r>
               <w:t xml:space="preserve">Definició d’entitats </w:t>
             </w:r>
@@ -8194,7 +8210,7 @@
         </w:tc>
         <w:tc>
           <w:tcPr>
-            <w:tcW w:w="1560" w:type="dxa"/>
+            <w:tcW w:w="1212" w:type="dxa"/>
             <w:shd w:val="clear" w:color="auto" w:fill="auto"/>
             <w:vAlign w:val="center"/>
           </w:tcPr>
@@ -8212,7 +8228,7 @@
         </w:tc>
         <w:tc>
           <w:tcPr>
-            <w:tcW w:w="1559" w:type="dxa"/>
+            <w:tcW w:w="1418" w:type="dxa"/>
             <w:shd w:val="clear" w:color="auto" w:fill="auto"/>
             <w:vAlign w:val="center"/>
           </w:tcPr>
@@ -8230,7 +8246,7 @@
         </w:tc>
         <w:tc>
           <w:tcPr>
-            <w:tcW w:w="958" w:type="dxa"/>
+            <w:tcW w:w="483" w:type="dxa"/>
             <w:shd w:val="clear" w:color="auto" w:fill="auto"/>
             <w:vAlign w:val="center"/>
           </w:tcPr>
@@ -8247,7 +8263,7 @@
       <w:tr>
         <w:tc>
           <w:tcPr>
-            <w:tcW w:w="4644" w:type="dxa"/>
+            <w:tcW w:w="5382" w:type="dxa"/>
             <w:shd w:val="clear" w:color="auto" w:fill="auto"/>
             <w:vAlign w:val="center"/>
           </w:tcPr>
@@ -8256,13 +8272,16 @@
               <w:jc w:val="left"/>
             </w:pPr>
             <w:r>
+              <w:t xml:space="preserve">P2.5 - </w:t>
+            </w:r>
+            <w:r>
               <w:t>Creació esquelet API Rest</w:t>
             </w:r>
           </w:p>
         </w:tc>
         <w:tc>
           <w:tcPr>
-            <w:tcW w:w="1560" w:type="dxa"/>
+            <w:tcW w:w="1212" w:type="dxa"/>
             <w:shd w:val="clear" w:color="auto" w:fill="auto"/>
             <w:vAlign w:val="center"/>
           </w:tcPr>
@@ -8280,7 +8299,7 @@
         </w:tc>
         <w:tc>
           <w:tcPr>
-            <w:tcW w:w="1559" w:type="dxa"/>
+            <w:tcW w:w="1418" w:type="dxa"/>
             <w:shd w:val="clear" w:color="auto" w:fill="auto"/>
             <w:vAlign w:val="center"/>
           </w:tcPr>
@@ -8298,7 +8317,7 @@
         </w:tc>
         <w:tc>
           <w:tcPr>
-            <w:tcW w:w="958" w:type="dxa"/>
+            <w:tcW w:w="483" w:type="dxa"/>
             <w:shd w:val="clear" w:color="auto" w:fill="auto"/>
             <w:vAlign w:val="center"/>
           </w:tcPr>
@@ -8315,7 +8334,7 @@
       <w:tr>
         <w:tc>
           <w:tcPr>
-            <w:tcW w:w="4644" w:type="dxa"/>
+            <w:tcW w:w="5382" w:type="dxa"/>
             <w:shd w:val="clear" w:color="auto" w:fill="auto"/>
             <w:vAlign w:val="center"/>
           </w:tcPr>
@@ -8324,6 +8343,9 @@
               <w:jc w:val="left"/>
             </w:pPr>
             <w:r>
+              <w:t xml:space="preserve">P2.6 - </w:t>
+            </w:r>
+            <w:r>
               <w:t>Endpoint d’enregistrament</w:t>
             </w:r>
             <w:r>
@@ -8333,7 +8355,7 @@
         </w:tc>
         <w:tc>
           <w:tcPr>
-            <w:tcW w:w="1560" w:type="dxa"/>
+            <w:tcW w:w="1212" w:type="dxa"/>
             <w:shd w:val="clear" w:color="auto" w:fill="auto"/>
             <w:vAlign w:val="center"/>
           </w:tcPr>
@@ -8351,7 +8373,7 @@
         </w:tc>
         <w:tc>
           <w:tcPr>
-            <w:tcW w:w="1559" w:type="dxa"/>
+            <w:tcW w:w="1418" w:type="dxa"/>
             <w:shd w:val="clear" w:color="auto" w:fill="auto"/>
             <w:vAlign w:val="center"/>
           </w:tcPr>
@@ -8369,7 +8391,7 @@
         </w:tc>
         <w:tc>
           <w:tcPr>
-            <w:tcW w:w="958" w:type="dxa"/>
+            <w:tcW w:w="483" w:type="dxa"/>
             <w:shd w:val="clear" w:color="auto" w:fill="auto"/>
             <w:vAlign w:val="center"/>
           </w:tcPr>
@@ -8386,7 +8408,7 @@
       <w:tr>
         <w:tc>
           <w:tcPr>
-            <w:tcW w:w="4644" w:type="dxa"/>
+            <w:tcW w:w="5382" w:type="dxa"/>
             <w:shd w:val="clear" w:color="auto" w:fill="auto"/>
             <w:vAlign w:val="center"/>
           </w:tcPr>
@@ -8395,13 +8417,16 @@
               <w:jc w:val="left"/>
             </w:pPr>
             <w:r>
+              <w:t xml:space="preserve">P2.7 - </w:t>
+            </w:r>
+            <w:r>
               <w:t>Endpoint de login</w:t>
             </w:r>
           </w:p>
         </w:tc>
         <w:tc>
           <w:tcPr>
-            <w:tcW w:w="1560" w:type="dxa"/>
+            <w:tcW w:w="1212" w:type="dxa"/>
             <w:shd w:val="clear" w:color="auto" w:fill="auto"/>
             <w:vAlign w:val="center"/>
           </w:tcPr>
@@ -8425,7 +8450,7 @@
         </w:tc>
         <w:tc>
           <w:tcPr>
-            <w:tcW w:w="1559" w:type="dxa"/>
+            <w:tcW w:w="1418" w:type="dxa"/>
             <w:shd w:val="clear" w:color="auto" w:fill="auto"/>
             <w:vAlign w:val="center"/>
           </w:tcPr>
@@ -8449,7 +8474,7 @@
         </w:tc>
         <w:tc>
           <w:tcPr>
-            <w:tcW w:w="958" w:type="dxa"/>
+            <w:tcW w:w="483" w:type="dxa"/>
             <w:shd w:val="clear" w:color="auto" w:fill="auto"/>
             <w:vAlign w:val="center"/>
           </w:tcPr>
@@ -8466,7 +8491,7 @@
       <w:tr>
         <w:tc>
           <w:tcPr>
-            <w:tcW w:w="4644" w:type="dxa"/>
+            <w:tcW w:w="5382" w:type="dxa"/>
             <w:shd w:val="clear" w:color="auto" w:fill="auto"/>
             <w:vAlign w:val="center"/>
           </w:tcPr>
@@ -8479,6 +8504,9 @@
               </w:rPr>
             </w:pPr>
             <w:r>
+              <w:t xml:space="preserve">P2.8 - </w:t>
+            </w:r>
+            <w:r>
               <w:t xml:space="preserve">Creacío esquelet </w:t>
             </w:r>
             <w:r>
@@ -8492,7 +8520,7 @@
         </w:tc>
         <w:tc>
           <w:tcPr>
-            <w:tcW w:w="1560" w:type="dxa"/>
+            <w:tcW w:w="1212" w:type="dxa"/>
             <w:shd w:val="clear" w:color="auto" w:fill="auto"/>
             <w:vAlign w:val="center"/>
           </w:tcPr>
@@ -8507,7 +8535,7 @@
         </w:tc>
         <w:tc>
           <w:tcPr>
-            <w:tcW w:w="1559" w:type="dxa"/>
+            <w:tcW w:w="1418" w:type="dxa"/>
             <w:shd w:val="clear" w:color="auto" w:fill="auto"/>
             <w:vAlign w:val="center"/>
           </w:tcPr>
@@ -8522,7 +8550,7 @@
         </w:tc>
         <w:tc>
           <w:tcPr>
-            <w:tcW w:w="958" w:type="dxa"/>
+            <w:tcW w:w="483" w:type="dxa"/>
             <w:shd w:val="clear" w:color="auto" w:fill="auto"/>
             <w:vAlign w:val="center"/>
           </w:tcPr>
@@ -8539,7 +8567,7 @@
       <w:tr>
         <w:tc>
           <w:tcPr>
-            <w:tcW w:w="4644" w:type="dxa"/>
+            <w:tcW w:w="5382" w:type="dxa"/>
             <w:shd w:val="clear" w:color="auto" w:fill="auto"/>
             <w:vAlign w:val="center"/>
           </w:tcPr>
@@ -8548,13 +8576,16 @@
               <w:jc w:val="left"/>
             </w:pPr>
             <w:r>
+              <w:t xml:space="preserve">P2.9 - </w:t>
+            </w:r>
+            <w:r>
               <w:t>Pantalla d’enregistrament</w:t>
             </w:r>
           </w:p>
         </w:tc>
         <w:tc>
           <w:tcPr>
-            <w:tcW w:w="1560" w:type="dxa"/>
+            <w:tcW w:w="1212" w:type="dxa"/>
             <w:shd w:val="clear" w:color="auto" w:fill="auto"/>
             <w:vAlign w:val="center"/>
           </w:tcPr>
@@ -8569,7 +8600,7 @@
         </w:tc>
         <w:tc>
           <w:tcPr>
-            <w:tcW w:w="1559" w:type="dxa"/>
+            <w:tcW w:w="1418" w:type="dxa"/>
             <w:shd w:val="clear" w:color="auto" w:fill="auto"/>
             <w:vAlign w:val="center"/>
           </w:tcPr>
@@ -8584,7 +8615,7 @@
         </w:tc>
         <w:tc>
           <w:tcPr>
-            <w:tcW w:w="958" w:type="dxa"/>
+            <w:tcW w:w="483" w:type="dxa"/>
             <w:shd w:val="clear" w:color="auto" w:fill="auto"/>
             <w:vAlign w:val="center"/>
           </w:tcPr>
@@ -8601,7 +8632,7 @@
       <w:tr>
         <w:tc>
           <w:tcPr>
-            <w:tcW w:w="4644" w:type="dxa"/>
+            <w:tcW w:w="5382" w:type="dxa"/>
             <w:shd w:val="clear" w:color="auto" w:fill="auto"/>
             <w:vAlign w:val="center"/>
           </w:tcPr>
@@ -8610,13 +8641,16 @@
               <w:jc w:val="left"/>
             </w:pPr>
             <w:r>
+              <w:t xml:space="preserve">P2.10 - </w:t>
+            </w:r>
+            <w:r>
               <w:t>Pantalla de login</w:t>
             </w:r>
           </w:p>
         </w:tc>
         <w:tc>
           <w:tcPr>
-            <w:tcW w:w="1560" w:type="dxa"/>
+            <w:tcW w:w="1212" w:type="dxa"/>
             <w:shd w:val="clear" w:color="auto" w:fill="auto"/>
             <w:vAlign w:val="center"/>
           </w:tcPr>
@@ -8631,7 +8665,7 @@
         </w:tc>
         <w:tc>
           <w:tcPr>
-            <w:tcW w:w="1559" w:type="dxa"/>
+            <w:tcW w:w="1418" w:type="dxa"/>
             <w:shd w:val="clear" w:color="auto" w:fill="auto"/>
             <w:vAlign w:val="center"/>
           </w:tcPr>
@@ -8646,7 +8680,7 @@
         </w:tc>
         <w:tc>
           <w:tcPr>
-            <w:tcW w:w="958" w:type="dxa"/>
+            <w:tcW w:w="483" w:type="dxa"/>
             <w:shd w:val="clear" w:color="auto" w:fill="auto"/>
             <w:vAlign w:val="center"/>
           </w:tcPr>
@@ -8663,7 +8697,7 @@
       <w:tr>
         <w:tc>
           <w:tcPr>
-            <w:tcW w:w="4644" w:type="dxa"/>
+            <w:tcW w:w="5382" w:type="dxa"/>
             <w:shd w:val="clear" w:color="auto" w:fill="auto"/>
             <w:vAlign w:val="center"/>
           </w:tcPr>
@@ -8672,13 +8706,16 @@
               <w:jc w:val="left"/>
             </w:pPr>
             <w:r>
+              <w:t xml:space="preserve">P2.11 - </w:t>
+            </w:r>
+            <w:r>
               <w:t>Elaboració de documentació</w:t>
             </w:r>
           </w:p>
         </w:tc>
         <w:tc>
           <w:tcPr>
-            <w:tcW w:w="1560" w:type="dxa"/>
+            <w:tcW w:w="1212" w:type="dxa"/>
             <w:shd w:val="clear" w:color="auto" w:fill="auto"/>
             <w:vAlign w:val="center"/>
           </w:tcPr>
@@ -8693,7 +8730,7 @@
         </w:tc>
         <w:tc>
           <w:tcPr>
-            <w:tcW w:w="1559" w:type="dxa"/>
+            <w:tcW w:w="1418" w:type="dxa"/>
             <w:shd w:val="clear" w:color="auto" w:fill="auto"/>
             <w:vAlign w:val="center"/>
           </w:tcPr>
@@ -8708,7 +8745,7 @@
         </w:tc>
         <w:tc>
           <w:tcPr>
-            <w:tcW w:w="958" w:type="dxa"/>
+            <w:tcW w:w="483" w:type="dxa"/>
             <w:shd w:val="clear" w:color="auto" w:fill="auto"/>
             <w:vAlign w:val="center"/>
           </w:tcPr>
@@ -8725,7 +8762,7 @@
       <w:tr>
         <w:tc>
           <w:tcPr>
-            <w:tcW w:w="7763" w:type="dxa"/>
+            <w:tcW w:w="8012" w:type="dxa"/>
             <w:gridSpan w:val="3"/>
             <w:shd w:val="clear" w:color="auto" w:fill="FAE2D5"/>
             <w:vAlign w:val="center"/>
@@ -8749,7 +8786,7 @@
         </w:tc>
         <w:tc>
           <w:tcPr>
-            <w:tcW w:w="958" w:type="dxa"/>
+            <w:tcW w:w="483" w:type="dxa"/>
             <w:shd w:val="clear" w:color="auto" w:fill="FAE2D5"/>
             <w:vAlign w:val="center"/>
           </w:tcPr>
@@ -8882,15 +8919,15 @@
         <w:tblLook w:val="04A0" w:firstRow="1" w:lastRow="0" w:firstColumn="1" w:lastColumn="0" w:noHBand="0" w:noVBand="1"/>
       </w:tblPr>
       <w:tblGrid>
-        <w:gridCol w:w="4442"/>
-        <w:gridCol w:w="1550"/>
-        <w:gridCol w:w="1549"/>
-        <w:gridCol w:w="954"/>
+        <w:gridCol w:w="4957"/>
+        <w:gridCol w:w="1427"/>
+        <w:gridCol w:w="1418"/>
+        <w:gridCol w:w="693"/>
       </w:tblGrid>
       <w:tr>
         <w:tc>
           <w:tcPr>
-            <w:tcW w:w="4644" w:type="dxa"/>
+            <w:tcW w:w="4957" w:type="dxa"/>
             <w:shd w:val="clear" w:color="auto" w:fill="C1E4F5"/>
             <w:vAlign w:val="center"/>
           </w:tcPr>
@@ -8913,7 +8950,7 @@
         </w:tc>
         <w:tc>
           <w:tcPr>
-            <w:tcW w:w="1560" w:type="dxa"/>
+            <w:tcW w:w="1427" w:type="dxa"/>
             <w:shd w:val="clear" w:color="auto" w:fill="C1E4F5"/>
             <w:vAlign w:val="center"/>
           </w:tcPr>
@@ -8930,13 +8967,13 @@
                 <w:b/>
                 <w:bCs/>
               </w:rPr>
-              <w:t>Data d’inici</w:t>
-            </w:r>
-          </w:p>
-        </w:tc>
-        <w:tc>
-          <w:tcPr>
-            <w:tcW w:w="1559" w:type="dxa"/>
+              <w:t>Data inici</w:t>
+            </w:r>
+          </w:p>
+        </w:tc>
+        <w:tc>
+          <w:tcPr>
+            <w:tcW w:w="1418" w:type="dxa"/>
             <w:shd w:val="clear" w:color="auto" w:fill="C1E4F5"/>
             <w:vAlign w:val="center"/>
           </w:tcPr>
@@ -8953,13 +8990,13 @@
                 <w:b/>
                 <w:bCs/>
               </w:rPr>
-              <w:t>Data de fi</w:t>
-            </w:r>
-          </w:p>
-        </w:tc>
-        <w:tc>
-          <w:tcPr>
-            <w:tcW w:w="958" w:type="dxa"/>
+              <w:t>Data fi</w:t>
+            </w:r>
+          </w:p>
+        </w:tc>
+        <w:tc>
+          <w:tcPr>
+            <w:tcW w:w="693" w:type="dxa"/>
             <w:shd w:val="clear" w:color="auto" w:fill="C1E4F5"/>
             <w:vAlign w:val="center"/>
           </w:tcPr>
@@ -8976,7 +9013,14 @@
                 <w:b/>
                 <w:bCs/>
               </w:rPr>
-              <w:t>Hores</w:t>
+              <w:t>H</w:t>
+            </w:r>
+            <w:r>
+              <w:rPr>
+                <w:b/>
+                <w:bCs/>
+              </w:rPr>
+              <w:t>.</w:t>
             </w:r>
           </w:p>
         </w:tc>
@@ -8984,7 +9028,7 @@
       <w:tr>
         <w:tc>
           <w:tcPr>
-            <w:tcW w:w="4644" w:type="dxa"/>
+            <w:tcW w:w="4957" w:type="dxa"/>
             <w:shd w:val="clear" w:color="auto" w:fill="auto"/>
             <w:vAlign w:val="center"/>
           </w:tcPr>
@@ -8993,13 +9037,16 @@
               <w:jc w:val="left"/>
             </w:pPr>
             <w:r>
+              <w:t xml:space="preserve">P3.1 - </w:t>
+            </w:r>
+            <w:r>
               <w:t xml:space="preserve">Pantalla de parametrització de test </w:t>
             </w:r>
           </w:p>
         </w:tc>
         <w:tc>
           <w:tcPr>
-            <w:tcW w:w="1560" w:type="dxa"/>
+            <w:tcW w:w="1427" w:type="dxa"/>
             <w:shd w:val="clear" w:color="auto" w:fill="auto"/>
             <w:vAlign w:val="center"/>
           </w:tcPr>
@@ -9026,7 +9073,7 @@
         </w:tc>
         <w:tc>
           <w:tcPr>
-            <w:tcW w:w="1559" w:type="dxa"/>
+            <w:tcW w:w="1418" w:type="dxa"/>
             <w:shd w:val="clear" w:color="auto" w:fill="auto"/>
             <w:vAlign w:val="center"/>
           </w:tcPr>
@@ -9050,7 +9097,7 @@
         </w:tc>
         <w:tc>
           <w:tcPr>
-            <w:tcW w:w="958" w:type="dxa"/>
+            <w:tcW w:w="693" w:type="dxa"/>
             <w:shd w:val="clear" w:color="auto" w:fill="auto"/>
             <w:vAlign w:val="center"/>
           </w:tcPr>
@@ -9067,7 +9114,7 @@
       <w:tr>
         <w:tc>
           <w:tcPr>
-            <w:tcW w:w="4644" w:type="dxa"/>
+            <w:tcW w:w="4957" w:type="dxa"/>
             <w:shd w:val="clear" w:color="auto" w:fill="auto"/>
             <w:vAlign w:val="center"/>
           </w:tcPr>
@@ -9076,13 +9123,16 @@
               <w:jc w:val="left"/>
             </w:pPr>
             <w:r>
+              <w:t xml:space="preserve">P3.2 - </w:t>
+            </w:r>
+            <w:r>
               <w:t xml:space="preserve">Endpoint per desar parametrització de test </w:t>
             </w:r>
           </w:p>
         </w:tc>
         <w:tc>
           <w:tcPr>
-            <w:tcW w:w="1560" w:type="dxa"/>
+            <w:tcW w:w="1427" w:type="dxa"/>
             <w:shd w:val="clear" w:color="auto" w:fill="auto"/>
             <w:vAlign w:val="center"/>
           </w:tcPr>
@@ -9106,7 +9156,7 @@
         </w:tc>
         <w:tc>
           <w:tcPr>
-            <w:tcW w:w="1559" w:type="dxa"/>
+            <w:tcW w:w="1418" w:type="dxa"/>
             <w:shd w:val="clear" w:color="auto" w:fill="auto"/>
             <w:vAlign w:val="center"/>
           </w:tcPr>
@@ -9133,7 +9183,7 @@
         </w:tc>
         <w:tc>
           <w:tcPr>
-            <w:tcW w:w="958" w:type="dxa"/>
+            <w:tcW w:w="693" w:type="dxa"/>
             <w:shd w:val="clear" w:color="auto" w:fill="auto"/>
             <w:vAlign w:val="center"/>
           </w:tcPr>
@@ -9150,7 +9200,7 @@
       <w:tr>
         <w:tc>
           <w:tcPr>
-            <w:tcW w:w="4644" w:type="dxa"/>
+            <w:tcW w:w="4957" w:type="dxa"/>
             <w:shd w:val="clear" w:color="auto" w:fill="auto"/>
             <w:vAlign w:val="center"/>
           </w:tcPr>
@@ -9159,13 +9209,16 @@
               <w:jc w:val="left"/>
             </w:pPr>
             <w:r>
+              <w:t xml:space="preserve">P3.3 - </w:t>
+            </w:r>
+            <w:r>
               <w:t>Pantalla de creació de pregunta</w:t>
             </w:r>
           </w:p>
         </w:tc>
         <w:tc>
           <w:tcPr>
-            <w:tcW w:w="1560" w:type="dxa"/>
+            <w:tcW w:w="1427" w:type="dxa"/>
             <w:shd w:val="clear" w:color="auto" w:fill="auto"/>
             <w:vAlign w:val="center"/>
           </w:tcPr>
@@ -9192,7 +9245,7 @@
         </w:tc>
         <w:tc>
           <w:tcPr>
-            <w:tcW w:w="1559" w:type="dxa"/>
+            <w:tcW w:w="1418" w:type="dxa"/>
             <w:shd w:val="clear" w:color="auto" w:fill="auto"/>
             <w:vAlign w:val="center"/>
           </w:tcPr>
@@ -9216,7 +9269,7 @@
         </w:tc>
         <w:tc>
           <w:tcPr>
-            <w:tcW w:w="958" w:type="dxa"/>
+            <w:tcW w:w="693" w:type="dxa"/>
             <w:shd w:val="clear" w:color="auto" w:fill="auto"/>
             <w:vAlign w:val="center"/>
           </w:tcPr>
@@ -9233,7 +9286,7 @@
       <w:tr>
         <w:tc>
           <w:tcPr>
-            <w:tcW w:w="4644" w:type="dxa"/>
+            <w:tcW w:w="4957" w:type="dxa"/>
             <w:shd w:val="clear" w:color="auto" w:fill="auto"/>
             <w:vAlign w:val="center"/>
           </w:tcPr>
@@ -9242,13 +9295,16 @@
               <w:jc w:val="left"/>
             </w:pPr>
             <w:r>
+              <w:t xml:space="preserve">P3.4 - </w:t>
+            </w:r>
+            <w:r>
               <w:t>Endpoint per desar pregunta</w:t>
             </w:r>
           </w:p>
         </w:tc>
         <w:tc>
           <w:tcPr>
-            <w:tcW w:w="1560" w:type="dxa"/>
+            <w:tcW w:w="1427" w:type="dxa"/>
             <w:shd w:val="clear" w:color="auto" w:fill="auto"/>
             <w:vAlign w:val="center"/>
           </w:tcPr>
@@ -9272,7 +9328,7 @@
         </w:tc>
         <w:tc>
           <w:tcPr>
-            <w:tcW w:w="1559" w:type="dxa"/>
+            <w:tcW w:w="1418" w:type="dxa"/>
             <w:shd w:val="clear" w:color="auto" w:fill="auto"/>
             <w:vAlign w:val="center"/>
           </w:tcPr>
@@ -9296,7 +9352,7 @@
         </w:tc>
         <w:tc>
           <w:tcPr>
-            <w:tcW w:w="958" w:type="dxa"/>
+            <w:tcW w:w="693" w:type="dxa"/>
             <w:shd w:val="clear" w:color="auto" w:fill="auto"/>
             <w:vAlign w:val="center"/>
           </w:tcPr>
@@ -9313,7 +9369,7 @@
       <w:tr>
         <w:tc>
           <w:tcPr>
-            <w:tcW w:w="4644" w:type="dxa"/>
+            <w:tcW w:w="4957" w:type="dxa"/>
             <w:shd w:val="clear" w:color="auto" w:fill="auto"/>
             <w:vAlign w:val="center"/>
           </w:tcPr>
@@ -9322,13 +9378,16 @@
               <w:jc w:val="left"/>
             </w:pPr>
             <w:r>
+              <w:t xml:space="preserve">P3.5 - </w:t>
+            </w:r>
+            <w:r>
               <w:t>Pantalla per visualitzar els tests de l’usuari</w:t>
             </w:r>
           </w:p>
         </w:tc>
         <w:tc>
           <w:tcPr>
-            <w:tcW w:w="1560" w:type="dxa"/>
+            <w:tcW w:w="1427" w:type="dxa"/>
             <w:shd w:val="clear" w:color="auto" w:fill="auto"/>
             <w:vAlign w:val="center"/>
           </w:tcPr>
@@ -9352,7 +9411,7 @@
         </w:tc>
         <w:tc>
           <w:tcPr>
-            <w:tcW w:w="1559" w:type="dxa"/>
+            <w:tcW w:w="1418" w:type="dxa"/>
             <w:shd w:val="clear" w:color="auto" w:fill="auto"/>
             <w:vAlign w:val="center"/>
           </w:tcPr>
@@ -9376,7 +9435,7 @@
         </w:tc>
         <w:tc>
           <w:tcPr>
-            <w:tcW w:w="958" w:type="dxa"/>
+            <w:tcW w:w="693" w:type="dxa"/>
             <w:shd w:val="clear" w:color="auto" w:fill="auto"/>
             <w:vAlign w:val="center"/>
           </w:tcPr>
@@ -9393,7 +9452,7 @@
       <w:tr>
         <w:tc>
           <w:tcPr>
-            <w:tcW w:w="4644" w:type="dxa"/>
+            <w:tcW w:w="4957" w:type="dxa"/>
             <w:shd w:val="clear" w:color="auto" w:fill="auto"/>
             <w:vAlign w:val="center"/>
           </w:tcPr>
@@ -9402,13 +9461,16 @@
               <w:jc w:val="left"/>
             </w:pPr>
             <w:r>
+              <w:t xml:space="preserve">P3.6 - </w:t>
+            </w:r>
+            <w:r>
               <w:t>Endpoint per obtenir els tests de l’usuari</w:t>
             </w:r>
           </w:p>
         </w:tc>
         <w:tc>
           <w:tcPr>
-            <w:tcW w:w="1560" w:type="dxa"/>
+            <w:tcW w:w="1427" w:type="dxa"/>
             <w:shd w:val="clear" w:color="auto" w:fill="auto"/>
             <w:vAlign w:val="center"/>
           </w:tcPr>
@@ -9432,7 +9494,7 @@
         </w:tc>
         <w:tc>
           <w:tcPr>
-            <w:tcW w:w="1559" w:type="dxa"/>
+            <w:tcW w:w="1418" w:type="dxa"/>
             <w:shd w:val="clear" w:color="auto" w:fill="auto"/>
             <w:vAlign w:val="center"/>
           </w:tcPr>
@@ -9456,7 +9518,7 @@
         </w:tc>
         <w:tc>
           <w:tcPr>
-            <w:tcW w:w="958" w:type="dxa"/>
+            <w:tcW w:w="693" w:type="dxa"/>
             <w:shd w:val="clear" w:color="auto" w:fill="auto"/>
             <w:vAlign w:val="center"/>
           </w:tcPr>
@@ -9473,7 +9535,7 @@
       <w:tr>
         <w:tc>
           <w:tcPr>
-            <w:tcW w:w="4644" w:type="dxa"/>
+            <w:tcW w:w="4957" w:type="dxa"/>
             <w:shd w:val="clear" w:color="auto" w:fill="auto"/>
             <w:vAlign w:val="center"/>
           </w:tcPr>
@@ -9482,13 +9544,16 @@
               <w:jc w:val="left"/>
             </w:pPr>
             <w:r>
+              <w:t xml:space="preserve">P3.7 - </w:t>
+            </w:r>
+            <w:r>
               <w:t>Pantalla per respondre el test</w:t>
             </w:r>
           </w:p>
         </w:tc>
         <w:tc>
           <w:tcPr>
-            <w:tcW w:w="1560" w:type="dxa"/>
+            <w:tcW w:w="1427" w:type="dxa"/>
             <w:shd w:val="clear" w:color="auto" w:fill="auto"/>
             <w:vAlign w:val="center"/>
           </w:tcPr>
@@ -9512,7 +9577,7 @@
         </w:tc>
         <w:tc>
           <w:tcPr>
-            <w:tcW w:w="1559" w:type="dxa"/>
+            <w:tcW w:w="1418" w:type="dxa"/>
             <w:shd w:val="clear" w:color="auto" w:fill="auto"/>
             <w:vAlign w:val="center"/>
           </w:tcPr>
@@ -9536,7 +9601,7 @@
         </w:tc>
         <w:tc>
           <w:tcPr>
-            <w:tcW w:w="958" w:type="dxa"/>
+            <w:tcW w:w="693" w:type="dxa"/>
             <w:shd w:val="clear" w:color="auto" w:fill="auto"/>
             <w:vAlign w:val="center"/>
           </w:tcPr>
@@ -9553,7 +9618,7 @@
       <w:tr>
         <w:tc>
           <w:tcPr>
-            <w:tcW w:w="4644" w:type="dxa"/>
+            <w:tcW w:w="4957" w:type="dxa"/>
             <w:shd w:val="clear" w:color="auto" w:fill="auto"/>
             <w:vAlign w:val="center"/>
           </w:tcPr>
@@ -9562,13 +9627,16 @@
               <w:jc w:val="left"/>
             </w:pPr>
             <w:r>
+              <w:t xml:space="preserve">P3.8 - </w:t>
+            </w:r>
+            <w:r>
               <w:t>Endpoint per respondre el test</w:t>
             </w:r>
           </w:p>
         </w:tc>
         <w:tc>
           <w:tcPr>
-            <w:tcW w:w="1560" w:type="dxa"/>
+            <w:tcW w:w="1427" w:type="dxa"/>
             <w:shd w:val="clear" w:color="auto" w:fill="auto"/>
             <w:vAlign w:val="center"/>
           </w:tcPr>
@@ -9586,7 +9654,7 @@
         </w:tc>
         <w:tc>
           <w:tcPr>
-            <w:tcW w:w="1559" w:type="dxa"/>
+            <w:tcW w:w="1418" w:type="dxa"/>
             <w:shd w:val="clear" w:color="auto" w:fill="auto"/>
             <w:vAlign w:val="center"/>
           </w:tcPr>
@@ -9604,7 +9672,7 @@
         </w:tc>
         <w:tc>
           <w:tcPr>
-            <w:tcW w:w="958" w:type="dxa"/>
+            <w:tcW w:w="693" w:type="dxa"/>
             <w:shd w:val="clear" w:color="auto" w:fill="auto"/>
             <w:vAlign w:val="center"/>
           </w:tcPr>
@@ -9621,7 +9689,7 @@
       <w:tr>
         <w:tc>
           <w:tcPr>
-            <w:tcW w:w="4644" w:type="dxa"/>
+            <w:tcW w:w="4957" w:type="dxa"/>
             <w:shd w:val="clear" w:color="auto" w:fill="auto"/>
             <w:vAlign w:val="center"/>
           </w:tcPr>
@@ -9630,6 +9698,9 @@
               <w:jc w:val="left"/>
             </w:pPr>
             <w:r>
+              <w:t xml:space="preserve">P3.9 - </w:t>
+            </w:r>
+            <w:r>
               <w:t>Definició</w:t>
             </w:r>
             <w:r>
@@ -9639,7 +9710,7 @@
         </w:tc>
         <w:tc>
           <w:tcPr>
-            <w:tcW w:w="1560" w:type="dxa"/>
+            <w:tcW w:w="1427" w:type="dxa"/>
             <w:shd w:val="clear" w:color="auto" w:fill="auto"/>
             <w:vAlign w:val="center"/>
           </w:tcPr>
@@ -9654,7 +9725,7 @@
         </w:tc>
         <w:tc>
           <w:tcPr>
-            <w:tcW w:w="1559" w:type="dxa"/>
+            <w:tcW w:w="1418" w:type="dxa"/>
             <w:shd w:val="clear" w:color="auto" w:fill="auto"/>
             <w:vAlign w:val="center"/>
           </w:tcPr>
@@ -9669,7 +9740,7 @@
         </w:tc>
         <w:tc>
           <w:tcPr>
-            <w:tcW w:w="958" w:type="dxa"/>
+            <w:tcW w:w="693" w:type="dxa"/>
             <w:shd w:val="clear" w:color="auto" w:fill="auto"/>
             <w:vAlign w:val="center"/>
           </w:tcPr>
@@ -9686,7 +9757,7 @@
       <w:tr>
         <w:tc>
           <w:tcPr>
-            <w:tcW w:w="4644" w:type="dxa"/>
+            <w:tcW w:w="4957" w:type="dxa"/>
             <w:shd w:val="clear" w:color="auto" w:fill="auto"/>
             <w:vAlign w:val="center"/>
           </w:tcPr>
@@ -9695,6 +9766,9 @@
               <w:jc w:val="left"/>
             </w:pPr>
             <w:r>
+              <w:t xml:space="preserve">P3.10 - </w:t>
+            </w:r>
+            <w:r>
               <w:t>Elaboració de documentació</w:t>
             </w:r>
             <w:r>
@@ -9704,7 +9778,7 @@
         </w:tc>
         <w:tc>
           <w:tcPr>
-            <w:tcW w:w="1560" w:type="dxa"/>
+            <w:tcW w:w="1427" w:type="dxa"/>
             <w:shd w:val="clear" w:color="auto" w:fill="auto"/>
             <w:vAlign w:val="center"/>
           </w:tcPr>
@@ -9719,7 +9793,7 @@
         </w:tc>
         <w:tc>
           <w:tcPr>
-            <w:tcW w:w="1559" w:type="dxa"/>
+            <w:tcW w:w="1418" w:type="dxa"/>
             <w:shd w:val="clear" w:color="auto" w:fill="auto"/>
             <w:vAlign w:val="center"/>
           </w:tcPr>
@@ -9734,7 +9808,7 @@
         </w:tc>
         <w:tc>
           <w:tcPr>
-            <w:tcW w:w="958" w:type="dxa"/>
+            <w:tcW w:w="693" w:type="dxa"/>
             <w:shd w:val="clear" w:color="auto" w:fill="auto"/>
             <w:vAlign w:val="center"/>
           </w:tcPr>
@@ -9751,7 +9825,7 @@
       <w:tr>
         <w:tc>
           <w:tcPr>
-            <w:tcW w:w="7763" w:type="dxa"/>
+            <w:tcW w:w="7802" w:type="dxa"/>
             <w:gridSpan w:val="3"/>
             <w:shd w:val="clear" w:color="auto" w:fill="FAE2D5"/>
             <w:vAlign w:val="center"/>
@@ -9775,7 +9849,7 @@
         </w:tc>
         <w:tc>
           <w:tcPr>
-            <w:tcW w:w="958" w:type="dxa"/>
+            <w:tcW w:w="693" w:type="dxa"/>
             <w:shd w:val="clear" w:color="auto" w:fill="FAE2D5"/>
             <w:vAlign w:val="center"/>
           </w:tcPr>
@@ -9914,15 +9988,15 @@
         <w:tblLook w:val="04A0" w:firstRow="1" w:lastRow="0" w:firstColumn="1" w:lastColumn="0" w:noHBand="0" w:noVBand="1"/>
       </w:tblPr>
       <w:tblGrid>
-        <w:gridCol w:w="4442"/>
-        <w:gridCol w:w="1550"/>
-        <w:gridCol w:w="1549"/>
-        <w:gridCol w:w="954"/>
+        <w:gridCol w:w="5176"/>
+        <w:gridCol w:w="1418"/>
+        <w:gridCol w:w="1418"/>
+        <w:gridCol w:w="483"/>
       </w:tblGrid>
       <w:tr>
         <w:tc>
           <w:tcPr>
-            <w:tcW w:w="4644" w:type="dxa"/>
+            <w:tcW w:w="5524" w:type="dxa"/>
             <w:shd w:val="clear" w:color="auto" w:fill="C1E4F5"/>
             <w:vAlign w:val="center"/>
           </w:tcPr>
@@ -9945,53 +10019,7 @@
         </w:tc>
         <w:tc>
           <w:tcPr>
-            <w:tcW w:w="1560" w:type="dxa"/>
-            <w:shd w:val="clear" w:color="auto" w:fill="C1E4F5"/>
-            <w:vAlign w:val="center"/>
-          </w:tcPr>
-          <w:p>
-            <w:pPr>
-              <w:jc w:val="left"/>
-              <w:rPr>
-                <w:b/>
-                <w:bCs/>
-              </w:rPr>
-            </w:pPr>
-            <w:r>
-              <w:rPr>
-                <w:b/>
-                <w:bCs/>
-              </w:rPr>
-              <w:t>Data d’inici</w:t>
-            </w:r>
-          </w:p>
-        </w:tc>
-        <w:tc>
-          <w:tcPr>
-            <w:tcW w:w="1559" w:type="dxa"/>
-            <w:shd w:val="clear" w:color="auto" w:fill="C1E4F5"/>
-            <w:vAlign w:val="center"/>
-          </w:tcPr>
-          <w:p>
-            <w:pPr>
-              <w:jc w:val="left"/>
-              <w:rPr>
-                <w:b/>
-                <w:bCs/>
-              </w:rPr>
-            </w:pPr>
-            <w:r>
-              <w:rPr>
-                <w:b/>
-                <w:bCs/>
-              </w:rPr>
-              <w:t>Data de fi</w:t>
-            </w:r>
-          </w:p>
-        </w:tc>
-        <w:tc>
-          <w:tcPr>
-            <w:tcW w:w="958" w:type="dxa"/>
+            <w:tcW w:w="1070" w:type="dxa"/>
             <w:shd w:val="clear" w:color="auto" w:fill="C1E4F5"/>
             <w:vAlign w:val="center"/>
           </w:tcPr>
@@ -10008,390 +10036,28 @@
                 <w:b/>
                 <w:bCs/>
               </w:rPr>
-              <w:t>Hores</w:t>
-            </w:r>
-          </w:p>
-        </w:tc>
-      </w:tr>
-      <w:tr>
-        <w:tc>
-          <w:tcPr>
-            <w:tcW w:w="4644" w:type="dxa"/>
-            <w:shd w:val="clear" w:color="auto" w:fill="auto"/>
-            <w:vAlign w:val="center"/>
-          </w:tcPr>
-          <w:p>
-            <w:pPr>
-              <w:jc w:val="left"/>
-            </w:pPr>
-            <w:r>
-              <w:t>Refactorització, revisió i correccions de l’aplicació</w:t>
-            </w:r>
-          </w:p>
-        </w:tc>
-        <w:tc>
-          <w:tcPr>
-            <w:tcW w:w="1560" w:type="dxa"/>
-            <w:shd w:val="clear" w:color="auto" w:fill="auto"/>
-            <w:vAlign w:val="center"/>
-          </w:tcPr>
-          <w:p>
-            <w:pPr>
-              <w:jc w:val="left"/>
-            </w:pPr>
-            <w:r>
-              <w:t>20</w:t>
-            </w:r>
-            <w:r>
-              <w:t>/0</w:t>
-            </w:r>
-            <w:r>
-              <w:t>5</w:t>
-            </w:r>
-            <w:r>
-              <w:t>/2024</w:t>
-            </w:r>
-          </w:p>
-        </w:tc>
-        <w:tc>
-          <w:tcPr>
-            <w:tcW w:w="1559" w:type="dxa"/>
-            <w:shd w:val="clear" w:color="auto" w:fill="auto"/>
-            <w:vAlign w:val="center"/>
-          </w:tcPr>
-          <w:p>
-            <w:pPr>
-              <w:jc w:val="left"/>
-            </w:pPr>
-            <w:r>
-              <w:t>31</w:t>
-            </w:r>
-            <w:r>
-              <w:t>/0</w:t>
-            </w:r>
-            <w:r>
-              <w:t>5</w:t>
-            </w:r>
-            <w:r>
-              <w:t>/2024</w:t>
-            </w:r>
-          </w:p>
-        </w:tc>
-        <w:tc>
-          <w:tcPr>
-            <w:tcW w:w="958" w:type="dxa"/>
-            <w:shd w:val="clear" w:color="auto" w:fill="auto"/>
-            <w:vAlign w:val="center"/>
-          </w:tcPr>
-          <w:p>
-            <w:pPr>
-              <w:jc w:val="right"/>
-            </w:pPr>
-            <w:r>
-              <w:t>36</w:t>
-            </w:r>
-          </w:p>
-        </w:tc>
-      </w:tr>
-      <w:tr>
-        <w:tc>
-          <w:tcPr>
-            <w:tcW w:w="4644" w:type="dxa"/>
-            <w:shd w:val="clear" w:color="auto" w:fill="auto"/>
-            <w:vAlign w:val="center"/>
-          </w:tcPr>
-          <w:p>
-            <w:pPr>
-              <w:jc w:val="left"/>
-            </w:pPr>
-            <w:r>
-              <w:t>Elaboració de documentació</w:t>
-            </w:r>
-          </w:p>
-        </w:tc>
-        <w:tc>
-          <w:tcPr>
-            <w:tcW w:w="1560" w:type="dxa"/>
-            <w:shd w:val="clear" w:color="auto" w:fill="auto"/>
-            <w:vAlign w:val="center"/>
-          </w:tcPr>
-          <w:p>
-            <w:pPr>
-              <w:jc w:val="left"/>
-            </w:pPr>
-            <w:r>
-              <w:t>01/06/2024</w:t>
-            </w:r>
-          </w:p>
-        </w:tc>
-        <w:tc>
-          <w:tcPr>
-            <w:tcW w:w="1559" w:type="dxa"/>
-            <w:shd w:val="clear" w:color="auto" w:fill="auto"/>
-            <w:vAlign w:val="center"/>
-          </w:tcPr>
-          <w:p>
-            <w:pPr>
-              <w:jc w:val="left"/>
-            </w:pPr>
-            <w:r>
-              <w:t>04/06/2024</w:t>
-            </w:r>
-          </w:p>
-        </w:tc>
-        <w:tc>
-          <w:tcPr>
-            <w:tcW w:w="958" w:type="dxa"/>
-            <w:shd w:val="clear" w:color="auto" w:fill="auto"/>
-            <w:vAlign w:val="center"/>
-          </w:tcPr>
-          <w:p>
-            <w:pPr>
-              <w:jc w:val="right"/>
-            </w:pPr>
-            <w:r>
-              <w:t>12</w:t>
-            </w:r>
-          </w:p>
-        </w:tc>
-      </w:tr>
-      <w:tr>
-        <w:tc>
-          <w:tcPr>
-            <w:tcW w:w="4644" w:type="dxa"/>
-            <w:shd w:val="clear" w:color="auto" w:fill="auto"/>
-            <w:vAlign w:val="center"/>
-          </w:tcPr>
-          <w:p>
-            <w:pPr>
-              <w:jc w:val="left"/>
-            </w:pPr>
-            <w:r>
-              <w:t>Elaboració de presentació del projecte</w:t>
-            </w:r>
-          </w:p>
-        </w:tc>
-        <w:tc>
-          <w:tcPr>
-            <w:tcW w:w="1560" w:type="dxa"/>
-            <w:shd w:val="clear" w:color="auto" w:fill="auto"/>
-            <w:vAlign w:val="center"/>
-          </w:tcPr>
-          <w:p>
-            <w:pPr>
-              <w:jc w:val="left"/>
-            </w:pPr>
-            <w:r>
-              <w:t>05</w:t>
-            </w:r>
-            <w:r>
-              <w:t>/0</w:t>
-            </w:r>
-            <w:r>
-              <w:t>6</w:t>
-            </w:r>
-            <w:r>
-              <w:t>/2024</w:t>
-            </w:r>
-          </w:p>
-        </w:tc>
-        <w:tc>
-          <w:tcPr>
-            <w:tcW w:w="1559" w:type="dxa"/>
-            <w:shd w:val="clear" w:color="auto" w:fill="auto"/>
-            <w:vAlign w:val="center"/>
-          </w:tcPr>
-          <w:p>
-            <w:pPr>
-              <w:jc w:val="left"/>
-            </w:pPr>
-            <w:r>
-              <w:t>10</w:t>
-            </w:r>
-            <w:r>
-              <w:t>/0</w:t>
-            </w:r>
-            <w:r>
-              <w:t>6</w:t>
-            </w:r>
-            <w:r>
-              <w:t>/2024</w:t>
-            </w:r>
-          </w:p>
-        </w:tc>
-        <w:tc>
-          <w:tcPr>
-            <w:tcW w:w="958" w:type="dxa"/>
-            <w:shd w:val="clear" w:color="auto" w:fill="auto"/>
-            <w:vAlign w:val="center"/>
-          </w:tcPr>
-          <w:p>
-            <w:pPr>
-              <w:jc w:val="right"/>
-            </w:pPr>
-            <w:r>
-              <w:t>18</w:t>
-            </w:r>
-          </w:p>
-        </w:tc>
-      </w:tr>
-      <w:tr>
-        <w:tc>
-          <w:tcPr>
-            <w:tcW w:w="4644" w:type="dxa"/>
-            <w:shd w:val="clear" w:color="auto" w:fill="auto"/>
-            <w:vAlign w:val="center"/>
-          </w:tcPr>
-          <w:p>
-            <w:pPr>
-              <w:jc w:val="left"/>
-            </w:pPr>
-            <w:r>
-              <w:t>Elaboració de vídeo pel tribunal</w:t>
-            </w:r>
-          </w:p>
-        </w:tc>
-        <w:tc>
-          <w:tcPr>
-            <w:tcW w:w="1560" w:type="dxa"/>
-            <w:shd w:val="clear" w:color="auto" w:fill="auto"/>
-            <w:vAlign w:val="center"/>
-          </w:tcPr>
-          <w:p>
-            <w:pPr>
-              <w:jc w:val="left"/>
-            </w:pPr>
-            <w:r>
-              <w:t>11</w:t>
-            </w:r>
-            <w:r>
-              <w:t>/0</w:t>
-            </w:r>
-            <w:r>
-              <w:t>6</w:t>
-            </w:r>
-            <w:r>
-              <w:t>/2024</w:t>
-            </w:r>
-          </w:p>
-        </w:tc>
-        <w:tc>
-          <w:tcPr>
-            <w:tcW w:w="1559" w:type="dxa"/>
-            <w:shd w:val="clear" w:color="auto" w:fill="auto"/>
-            <w:vAlign w:val="center"/>
-          </w:tcPr>
-          <w:p>
-            <w:pPr>
-              <w:jc w:val="left"/>
-            </w:pPr>
-            <w:r>
-              <w:t>14</w:t>
-            </w:r>
-            <w:r>
-              <w:t>/03/2024</w:t>
-            </w:r>
-          </w:p>
-        </w:tc>
-        <w:tc>
-          <w:tcPr>
-            <w:tcW w:w="958" w:type="dxa"/>
-            <w:shd w:val="clear" w:color="auto" w:fill="auto"/>
-            <w:vAlign w:val="center"/>
-          </w:tcPr>
-          <w:p>
-            <w:pPr>
-              <w:jc w:val="right"/>
-            </w:pPr>
-            <w:r>
-              <w:t>12</w:t>
-            </w:r>
-          </w:p>
-        </w:tc>
-      </w:tr>
-      <w:tr>
-        <w:tc>
-          <w:tcPr>
-            <w:tcW w:w="4644" w:type="dxa"/>
-            <w:shd w:val="clear" w:color="auto" w:fill="auto"/>
-            <w:vAlign w:val="center"/>
-          </w:tcPr>
-          <w:p>
-            <w:pPr>
-              <w:jc w:val="left"/>
-            </w:pPr>
-            <w:r>
-              <w:t>Elaboració d’informe d’autoavaluació</w:t>
-            </w:r>
-          </w:p>
-        </w:tc>
-        <w:tc>
-          <w:tcPr>
-            <w:tcW w:w="1560" w:type="dxa"/>
-            <w:shd w:val="clear" w:color="auto" w:fill="auto"/>
-            <w:vAlign w:val="center"/>
-          </w:tcPr>
-          <w:p>
-            <w:pPr>
-              <w:jc w:val="left"/>
-            </w:pPr>
-            <w:r>
-              <w:t>1</w:t>
-            </w:r>
-            <w:r>
-              <w:t>5</w:t>
-            </w:r>
-            <w:r>
-              <w:t>/03/2024</w:t>
-            </w:r>
-          </w:p>
-        </w:tc>
-        <w:tc>
-          <w:tcPr>
-            <w:tcW w:w="1559" w:type="dxa"/>
-            <w:shd w:val="clear" w:color="auto" w:fill="auto"/>
-            <w:vAlign w:val="center"/>
-          </w:tcPr>
-          <w:p>
-            <w:pPr>
-              <w:jc w:val="left"/>
-            </w:pPr>
-            <w:r>
-              <w:t>16</w:t>
-            </w:r>
-            <w:r>
-              <w:t>/0</w:t>
-            </w:r>
-            <w:r>
-              <w:t>6</w:t>
-            </w:r>
-            <w:r>
-              <w:t>/2024</w:t>
-            </w:r>
-          </w:p>
-        </w:tc>
-        <w:tc>
-          <w:tcPr>
-            <w:tcW w:w="958" w:type="dxa"/>
-            <w:shd w:val="clear" w:color="auto" w:fill="auto"/>
-            <w:vAlign w:val="center"/>
-          </w:tcPr>
-          <w:p>
-            <w:pPr>
-              <w:jc w:val="right"/>
-            </w:pPr>
-            <w:r>
-              <w:t>6</w:t>
-            </w:r>
-          </w:p>
-        </w:tc>
-      </w:tr>
-      <w:tr>
-        <w:tc>
-          <w:tcPr>
-            <w:tcW w:w="7763" w:type="dxa"/>
-            <w:gridSpan w:val="3"/>
-            <w:shd w:val="clear" w:color="auto" w:fill="FAE2D5"/>
+              <w:t xml:space="preserve">Data </w:t>
+            </w:r>
+            <w:r>
+              <w:rPr>
+                <w:b/>
+                <w:bCs/>
+              </w:rPr>
+              <w:t>i</w:t>
+            </w:r>
+            <w:r>
+              <w:rPr>
+                <w:b/>
+                <w:bCs/>
+              </w:rPr>
+              <w:t>nici</w:t>
+            </w:r>
+          </w:p>
+        </w:tc>
+        <w:tc>
+          <w:tcPr>
+            <w:tcW w:w="1418" w:type="dxa"/>
+            <w:shd w:val="clear" w:color="auto" w:fill="C1E4F5"/>
             <w:vAlign w:val="center"/>
           </w:tcPr>
           <w:p>
@@ -10407,13 +10073,450 @@
                 <w:b/>
                 <w:bCs/>
               </w:rPr>
+              <w:t>Data fi</w:t>
+            </w:r>
+          </w:p>
+        </w:tc>
+        <w:tc>
+          <w:tcPr>
+            <w:tcW w:w="483" w:type="dxa"/>
+            <w:shd w:val="clear" w:color="auto" w:fill="C1E4F5"/>
+            <w:vAlign w:val="center"/>
+          </w:tcPr>
+          <w:p>
+            <w:pPr>
+              <w:jc w:val="right"/>
+              <w:rPr>
+                <w:b/>
+                <w:bCs/>
+              </w:rPr>
+            </w:pPr>
+            <w:r>
+              <w:rPr>
+                <w:b/>
+                <w:bCs/>
+              </w:rPr>
+              <w:t>H.</w:t>
+            </w:r>
+          </w:p>
+        </w:tc>
+      </w:tr>
+      <w:tr>
+        <w:tc>
+          <w:tcPr>
+            <w:tcW w:w="5524" w:type="dxa"/>
+            <w:shd w:val="clear" w:color="auto" w:fill="auto"/>
+            <w:vAlign w:val="center"/>
+          </w:tcPr>
+          <w:p>
+            <w:pPr>
+              <w:jc w:val="left"/>
+            </w:pPr>
+            <w:r>
+              <w:t xml:space="preserve">P4.1 - </w:t>
+            </w:r>
+            <w:r>
+              <w:t>Refactorització, revisió i correccions de l’aplicació</w:t>
+            </w:r>
+          </w:p>
+        </w:tc>
+        <w:tc>
+          <w:tcPr>
+            <w:tcW w:w="1070" w:type="dxa"/>
+            <w:shd w:val="clear" w:color="auto" w:fill="auto"/>
+            <w:vAlign w:val="center"/>
+          </w:tcPr>
+          <w:p>
+            <w:pPr>
+              <w:jc w:val="left"/>
+            </w:pPr>
+            <w:r>
+              <w:t>20</w:t>
+            </w:r>
+            <w:r>
+              <w:t>/0</w:t>
+            </w:r>
+            <w:r>
+              <w:t>5</w:t>
+            </w:r>
+            <w:r>
+              <w:t>/2024</w:t>
+            </w:r>
+          </w:p>
+        </w:tc>
+        <w:tc>
+          <w:tcPr>
+            <w:tcW w:w="1418" w:type="dxa"/>
+            <w:shd w:val="clear" w:color="auto" w:fill="auto"/>
+            <w:vAlign w:val="center"/>
+          </w:tcPr>
+          <w:p>
+            <w:pPr>
+              <w:jc w:val="left"/>
+            </w:pPr>
+            <w:r>
+              <w:t>31</w:t>
+            </w:r>
+            <w:r>
+              <w:t>/0</w:t>
+            </w:r>
+            <w:r>
+              <w:t>5</w:t>
+            </w:r>
+            <w:r>
+              <w:t>/2024</w:t>
+            </w:r>
+          </w:p>
+        </w:tc>
+        <w:tc>
+          <w:tcPr>
+            <w:tcW w:w="483" w:type="dxa"/>
+            <w:shd w:val="clear" w:color="auto" w:fill="auto"/>
+            <w:vAlign w:val="center"/>
+          </w:tcPr>
+          <w:p>
+            <w:pPr>
+              <w:jc w:val="right"/>
+            </w:pPr>
+            <w:r>
+              <w:t>36</w:t>
+            </w:r>
+          </w:p>
+        </w:tc>
+      </w:tr>
+      <w:tr>
+        <w:tc>
+          <w:tcPr>
+            <w:tcW w:w="5524" w:type="dxa"/>
+            <w:shd w:val="clear" w:color="auto" w:fill="auto"/>
+            <w:vAlign w:val="center"/>
+          </w:tcPr>
+          <w:p>
+            <w:pPr>
+              <w:jc w:val="left"/>
+            </w:pPr>
+            <w:r>
+              <w:t xml:space="preserve">P4.2 - </w:t>
+            </w:r>
+            <w:r>
+              <w:t>Elaboració de documentació</w:t>
+            </w:r>
+          </w:p>
+        </w:tc>
+        <w:tc>
+          <w:tcPr>
+            <w:tcW w:w="1070" w:type="dxa"/>
+            <w:shd w:val="clear" w:color="auto" w:fill="auto"/>
+            <w:vAlign w:val="center"/>
+          </w:tcPr>
+          <w:p>
+            <w:pPr>
+              <w:jc w:val="left"/>
+            </w:pPr>
+            <w:r>
+              <w:t>01/06/2024</w:t>
+            </w:r>
+          </w:p>
+        </w:tc>
+        <w:tc>
+          <w:tcPr>
+            <w:tcW w:w="1418" w:type="dxa"/>
+            <w:shd w:val="clear" w:color="auto" w:fill="auto"/>
+            <w:vAlign w:val="center"/>
+          </w:tcPr>
+          <w:p>
+            <w:pPr>
+              <w:jc w:val="left"/>
+            </w:pPr>
+            <w:r>
+              <w:t>04/06/2024</w:t>
+            </w:r>
+          </w:p>
+        </w:tc>
+        <w:tc>
+          <w:tcPr>
+            <w:tcW w:w="483" w:type="dxa"/>
+            <w:shd w:val="clear" w:color="auto" w:fill="auto"/>
+            <w:vAlign w:val="center"/>
+          </w:tcPr>
+          <w:p>
+            <w:pPr>
+              <w:jc w:val="right"/>
+            </w:pPr>
+            <w:r>
+              <w:t>12</w:t>
+            </w:r>
+          </w:p>
+        </w:tc>
+      </w:tr>
+      <w:tr>
+        <w:tc>
+          <w:tcPr>
+            <w:tcW w:w="5524" w:type="dxa"/>
+            <w:shd w:val="clear" w:color="auto" w:fill="auto"/>
+            <w:vAlign w:val="center"/>
+          </w:tcPr>
+          <w:p>
+            <w:pPr>
+              <w:jc w:val="left"/>
+            </w:pPr>
+            <w:r>
+              <w:t xml:space="preserve">P4.3 - </w:t>
+            </w:r>
+            <w:r>
+              <w:t>Elaboració de presentació del projecte</w:t>
+            </w:r>
+          </w:p>
+        </w:tc>
+        <w:tc>
+          <w:tcPr>
+            <w:tcW w:w="1070" w:type="dxa"/>
+            <w:shd w:val="clear" w:color="auto" w:fill="auto"/>
+            <w:vAlign w:val="center"/>
+          </w:tcPr>
+          <w:p>
+            <w:pPr>
+              <w:jc w:val="left"/>
+            </w:pPr>
+            <w:r>
+              <w:t>05</w:t>
+            </w:r>
+            <w:r>
+              <w:t>/0</w:t>
+            </w:r>
+            <w:r>
+              <w:t>6</w:t>
+            </w:r>
+            <w:r>
+              <w:t>/2024</w:t>
+            </w:r>
+          </w:p>
+        </w:tc>
+        <w:tc>
+          <w:tcPr>
+            <w:tcW w:w="1418" w:type="dxa"/>
+            <w:shd w:val="clear" w:color="auto" w:fill="auto"/>
+            <w:vAlign w:val="center"/>
+          </w:tcPr>
+          <w:p>
+            <w:pPr>
+              <w:jc w:val="left"/>
+            </w:pPr>
+            <w:r>
+              <w:t>10</w:t>
+            </w:r>
+            <w:r>
+              <w:t>/0</w:t>
+            </w:r>
+            <w:r>
+              <w:t>6</w:t>
+            </w:r>
+            <w:r>
+              <w:t>/2024</w:t>
+            </w:r>
+          </w:p>
+        </w:tc>
+        <w:tc>
+          <w:tcPr>
+            <w:tcW w:w="483" w:type="dxa"/>
+            <w:shd w:val="clear" w:color="auto" w:fill="auto"/>
+            <w:vAlign w:val="center"/>
+          </w:tcPr>
+          <w:p>
+            <w:pPr>
+              <w:jc w:val="right"/>
+            </w:pPr>
+            <w:r>
+              <w:t>18</w:t>
+            </w:r>
+          </w:p>
+        </w:tc>
+      </w:tr>
+      <w:tr>
+        <w:tc>
+          <w:tcPr>
+            <w:tcW w:w="5524" w:type="dxa"/>
+            <w:shd w:val="clear" w:color="auto" w:fill="auto"/>
+            <w:vAlign w:val="center"/>
+          </w:tcPr>
+          <w:p>
+            <w:pPr>
+              <w:jc w:val="left"/>
+            </w:pPr>
+            <w:r>
+              <w:t xml:space="preserve">P4.4 - </w:t>
+            </w:r>
+            <w:r>
+              <w:t>Elaboració de vídeo pel tribunal</w:t>
+            </w:r>
+          </w:p>
+        </w:tc>
+        <w:tc>
+          <w:tcPr>
+            <w:tcW w:w="1070" w:type="dxa"/>
+            <w:shd w:val="clear" w:color="auto" w:fill="auto"/>
+            <w:vAlign w:val="center"/>
+          </w:tcPr>
+          <w:p>
+            <w:pPr>
+              <w:jc w:val="left"/>
+            </w:pPr>
+            <w:r>
+              <w:t>11</w:t>
+            </w:r>
+            <w:r>
+              <w:t>/0</w:t>
+            </w:r>
+            <w:r>
+              <w:t>6</w:t>
+            </w:r>
+            <w:r>
+              <w:t>/2024</w:t>
+            </w:r>
+          </w:p>
+        </w:tc>
+        <w:tc>
+          <w:tcPr>
+            <w:tcW w:w="1418" w:type="dxa"/>
+            <w:shd w:val="clear" w:color="auto" w:fill="auto"/>
+            <w:vAlign w:val="center"/>
+          </w:tcPr>
+          <w:p>
+            <w:pPr>
+              <w:jc w:val="left"/>
+            </w:pPr>
+            <w:r>
+              <w:t>14</w:t>
+            </w:r>
+            <w:r>
+              <w:t>/03/2024</w:t>
+            </w:r>
+          </w:p>
+        </w:tc>
+        <w:tc>
+          <w:tcPr>
+            <w:tcW w:w="483" w:type="dxa"/>
+            <w:shd w:val="clear" w:color="auto" w:fill="auto"/>
+            <w:vAlign w:val="center"/>
+          </w:tcPr>
+          <w:p>
+            <w:pPr>
+              <w:jc w:val="right"/>
+            </w:pPr>
+            <w:r>
+              <w:t>12</w:t>
+            </w:r>
+          </w:p>
+        </w:tc>
+      </w:tr>
+      <w:tr>
+        <w:tc>
+          <w:tcPr>
+            <w:tcW w:w="5524" w:type="dxa"/>
+            <w:shd w:val="clear" w:color="auto" w:fill="auto"/>
+            <w:vAlign w:val="center"/>
+          </w:tcPr>
+          <w:p>
+            <w:pPr>
+              <w:jc w:val="left"/>
+            </w:pPr>
+            <w:r>
+              <w:t xml:space="preserve">P4.5 - </w:t>
+            </w:r>
+            <w:r>
+              <w:t>Elaboració d’informe d’autoavaluació</w:t>
+            </w:r>
+          </w:p>
+        </w:tc>
+        <w:tc>
+          <w:tcPr>
+            <w:tcW w:w="1070" w:type="dxa"/>
+            <w:shd w:val="clear" w:color="auto" w:fill="auto"/>
+            <w:vAlign w:val="center"/>
+          </w:tcPr>
+          <w:p>
+            <w:pPr>
+              <w:jc w:val="left"/>
+            </w:pPr>
+            <w:r>
+              <w:t>1</w:t>
+            </w:r>
+            <w:r>
+              <w:t>5</w:t>
+            </w:r>
+            <w:r>
+              <w:t>/03/2024</w:t>
+            </w:r>
+          </w:p>
+        </w:tc>
+        <w:tc>
+          <w:tcPr>
+            <w:tcW w:w="1418" w:type="dxa"/>
+            <w:shd w:val="clear" w:color="auto" w:fill="auto"/>
+            <w:vAlign w:val="center"/>
+          </w:tcPr>
+          <w:p>
+            <w:pPr>
+              <w:jc w:val="left"/>
+            </w:pPr>
+            <w:r>
+              <w:t>16</w:t>
+            </w:r>
+            <w:r>
+              <w:t>/0</w:t>
+            </w:r>
+            <w:r>
+              <w:t>6</w:t>
+            </w:r>
+            <w:r>
+              <w:t>/2024</w:t>
+            </w:r>
+          </w:p>
+        </w:tc>
+        <w:tc>
+          <w:tcPr>
+            <w:tcW w:w="483" w:type="dxa"/>
+            <w:shd w:val="clear" w:color="auto" w:fill="auto"/>
+            <w:vAlign w:val="center"/>
+          </w:tcPr>
+          <w:p>
+            <w:pPr>
+              <w:jc w:val="right"/>
+            </w:pPr>
+            <w:r>
+              <w:t>6</w:t>
+            </w:r>
+          </w:p>
+        </w:tc>
+      </w:tr>
+      <w:tr>
+        <w:tc>
+          <w:tcPr>
+            <w:tcW w:w="8012" w:type="dxa"/>
+            <w:gridSpan w:val="3"/>
+            <w:shd w:val="clear" w:color="auto" w:fill="FAE2D5"/>
+            <w:vAlign w:val="center"/>
+          </w:tcPr>
+          <w:p>
+            <w:pPr>
+              <w:jc w:val="right"/>
+              <w:rPr>
+                <w:b/>
+                <w:bCs/>
+              </w:rPr>
+            </w:pPr>
+            <w:r>
+              <w:rPr>
+                <w:b/>
+                <w:bCs/>
+              </w:rPr>
               <w:t>Total</w:t>
             </w:r>
           </w:p>
         </w:tc>
         <w:tc>
           <w:tcPr>
-            <w:tcW w:w="958" w:type="dxa"/>
+            <w:tcW w:w="483" w:type="dxa"/>
             <w:shd w:val="clear" w:color="auto" w:fill="FAE2D5"/>
             <w:vAlign w:val="center"/>
           </w:tcPr>
@@ -11842,9 +11945,6 @@
           <w:numId w:val="17"/>
         </w:numPr>
       </w:pPr>
-      <w:bookmarkStart w:id="40" w:name="_Toc306971770"/>
-      <w:bookmarkStart w:id="41" w:name="_Toc160724774"/>
-      <w:bookmarkStart w:id="42" w:name="_Toc160989763"/>
       <w:r>
         <w:lastRenderedPageBreak/>
         <w:t>Bibliografia</w:t>
@@ -11853,6 +11953,7 @@
     <w:sdt>
       <w:sdtPr>
         <w:rPr>
+          <w:sz w:val="24"/>
           <w:lang w:val="es-ES"/>
         </w:rPr>
         <w:id w:val="935708503"/>
@@ -11863,7 +11964,6 @@
       </w:sdtPr>
       <w:sdtEndPr>
         <w:rPr>
-          <w:sz w:val="24"/>
           <w:lang w:val="ca-ES"/>
         </w:rPr>
       </w:sdtEndPr>
@@ -12373,15 +12473,15 @@
           <w:numId w:val="17"/>
         </w:numPr>
       </w:pPr>
-      <w:bookmarkStart w:id="43" w:name="_Toc306971771"/>
-      <w:bookmarkStart w:id="44" w:name="_Toc160724775"/>
-      <w:bookmarkStart w:id="45" w:name="_Toc160989764"/>
+      <w:bookmarkStart w:id="40" w:name="_Toc306971771"/>
+      <w:bookmarkStart w:id="41" w:name="_Toc160724775"/>
+      <w:bookmarkStart w:id="42" w:name="_Toc160989764"/>
       <w:r>
         <w:t>Annexos</w:t>
       </w:r>
-      <w:bookmarkEnd w:id="43"/>
-      <w:bookmarkEnd w:id="44"/>
-      <w:bookmarkEnd w:id="45"/>
+      <w:bookmarkEnd w:id="40"/>
+      <w:bookmarkEnd w:id="41"/>
+      <w:bookmarkEnd w:id="42"/>
     </w:p>
     <w:p>
       <w:pPr>

</xml_diff>